<commit_message>
update pccv, project outline
</commit_message>
<xml_diff>
--- a/document/project-outline.docx
+++ b/document/project-outline.docx
@@ -1,6 +1,6 @@
 
 <file path=word/document.xml><?xml version="1.0" encoding="utf-8"?>
-<w:document xmlns:wpc="http://schemas.microsoft.com/office/word/2010/wordprocessingCanvas" xmlns:cx="http://schemas.microsoft.com/office/drawing/2014/chartex" xmlns:cx1="http://schemas.microsoft.com/office/drawing/2015/9/8/chartex" xmlns:cx2="http://schemas.microsoft.com/office/drawing/2015/10/21/chartex" xmlns:cx3="http://schemas.microsoft.com/office/drawing/2016/5/9/chartex" xmlns:cx4="http://schemas.microsoft.com/office/drawing/2016/5/10/chartex" xmlns:cx5="http://schemas.microsoft.com/office/drawing/2016/5/11/chartex" xmlns:cx6="http://schemas.microsoft.com/office/drawing/2016/5/12/chartex" xmlns:cx7="http://schemas.microsoft.com/office/drawing/2016/5/13/chartex" xmlns:cx8="http://schemas.microsoft.com/office/drawing/2016/5/14/chartex" xmlns:mc="http://schemas.openxmlformats.org/markup-compatibility/2006" xmlns:aink="http://schemas.microsoft.com/office/drawing/2016/ink" xmlns:am3d="http://schemas.microsoft.com/office/drawing/2017/model3d" xmlns:o="urn:schemas-microsoft-com:office:office" xmlns:oel="http://schemas.microsoft.com/office/2019/extlst" xmlns:r="http://schemas.openxmlformats.org/officeDocument/2006/relationships" xmlns:m="http://schemas.openxmlformats.org/officeDocument/2006/math" xmlns:v="urn:schemas-microsoft-com:vml" xmlns:wp14="http://schemas.microsoft.com/office/word/2010/wordprocessingDrawing" xmlns:wp="http://schemas.openxmlformats.org/drawingml/2006/wordprocessingDrawing" xmlns:w10="urn:schemas-microsoft-com:office:word" xmlns:w="http://schemas.openxmlformats.org/wordprocessingml/2006/main" xmlns:w14="http://schemas.microsoft.com/office/word/2010/wordml" xmlns:w15="http://schemas.microsoft.com/office/word/2012/wordml" xmlns:w16cex="http://schemas.microsoft.com/office/word/2018/wordml/cex" xmlns:w16cid="http://schemas.microsoft.com/office/word/2016/wordml/cid" xmlns:w16="http://schemas.microsoft.com/office/word/2018/wordml" xmlns:w16sdtdh="http://schemas.microsoft.com/office/word/2020/wordml/sdtdatahash" xmlns:w16se="http://schemas.microsoft.com/office/word/2015/wordml/symex" xmlns:wpg="http://schemas.microsoft.com/office/word/2010/wordprocessingGroup" xmlns:wpi="http://schemas.microsoft.com/office/word/2010/wordprocessingInk" xmlns:wne="http://schemas.microsoft.com/office/word/2006/wordml" xmlns:wps="http://schemas.microsoft.com/office/word/2010/wordprocessingShape" mc:Ignorable="w14 w15 w16se w16cid w16 w16cex w16sdtdh wp14">
+<w:document xmlns:wpc="http://schemas.microsoft.com/office/word/2010/wordprocessingCanvas" xmlns:cx="http://schemas.microsoft.com/office/drawing/2014/chartex" xmlns:mc="http://schemas.openxmlformats.org/markup-compatibility/2006" xmlns:o="urn:schemas-microsoft-com:office:office" xmlns:r="http://schemas.openxmlformats.org/officeDocument/2006/relationships" xmlns:m="http://schemas.openxmlformats.org/officeDocument/2006/math" xmlns:v="urn:schemas-microsoft-com:vml" xmlns:wp14="http://schemas.microsoft.com/office/word/2010/wordprocessingDrawing" xmlns:wp="http://schemas.openxmlformats.org/drawingml/2006/wordprocessingDrawing" xmlns:w10="urn:schemas-microsoft-com:office:word" xmlns:w="http://schemas.openxmlformats.org/wordprocessingml/2006/main" xmlns:w14="http://schemas.microsoft.com/office/word/2010/wordml" xmlns:w15="http://schemas.microsoft.com/office/word/2012/wordml" xmlns:w16se="http://schemas.microsoft.com/office/word/2015/wordml/symex" xmlns:wpg="http://schemas.microsoft.com/office/word/2010/wordprocessingGroup" xmlns:wpi="http://schemas.microsoft.com/office/word/2010/wordprocessingInk" xmlns:wne="http://schemas.microsoft.com/office/word/2006/wordml" xmlns:wps="http://schemas.microsoft.com/office/word/2010/wordprocessingShape" mc:Ignorable="w14 w15 w16se wp14">
   <w:body>
     <w:p>
       <w:pPr>
@@ -89,27 +89,17 @@
           <w:sz w:val="28"/>
           <w:szCs w:val="28"/>
         </w:rPr>
-        <w:t xml:space="preserve">Design database schema (28/3 - 3/4) </w:t>
-      </w:r>
-      <w:r>
-        <w:rPr>
-          <w:rFonts w:asciiTheme="majorHAnsi" w:eastAsiaTheme="majorEastAsia" w:hAnsiTheme="majorHAnsi" w:cstheme="majorBidi"/>
-          <w:b/>
-          <w:bCs/>
-          <w:sz w:val="28"/>
-          <w:szCs w:val="28"/>
-        </w:rPr>
-        <w:t>–</w:t>
-      </w:r>
-      <w:r>
-        <w:rPr>
-          <w:rFonts w:asciiTheme="majorHAnsi" w:eastAsiaTheme="majorEastAsia" w:hAnsiTheme="majorHAnsi" w:cstheme="majorBidi"/>
-          <w:b/>
-          <w:bCs/>
-          <w:sz w:val="28"/>
-          <w:szCs w:val="28"/>
-        </w:rPr>
-        <w:t xml:space="preserve"> Duy</w:t>
+        <w:t>Design database schema (28/3 - 3/4</w:t>
+      </w:r>
+      <w:r>
+        <w:rPr>
+          <w:rFonts w:asciiTheme="majorHAnsi" w:eastAsiaTheme="majorEastAsia" w:hAnsiTheme="majorHAnsi" w:cstheme="majorBidi"/>
+          <w:b/>
+          <w:bCs/>
+          <w:sz w:val="28"/>
+          <w:szCs w:val="28"/>
+        </w:rPr>
+        <w:t>)</w:t>
       </w:r>
     </w:p>
     <w:p>
@@ -135,7 +125,7 @@
           <w:sz w:val="28"/>
           <w:szCs w:val="28"/>
         </w:rPr>
-        <w:t>SRS: Hoàng + Tấn + Dũng</w:t>
+        <w:t>SRS</w:t>
       </w:r>
     </w:p>
     <w:p>
@@ -207,7 +197,7 @@
           <w:sz w:val="28"/>
           <w:szCs w:val="28"/>
         </w:rPr>
-        <w:t>CRUD – Duy</w:t>
+        <w:t xml:space="preserve">CRUD </w:t>
       </w:r>
     </w:p>
     <w:p>
@@ -232,7 +222,7 @@
           <w:sz w:val="28"/>
           <w:szCs w:val="28"/>
         </w:rPr>
-        <w:t>Filter - Duy</w:t>
+        <w:t xml:space="preserve">Filter </w:t>
       </w:r>
     </w:p>
     <w:p>
@@ -257,7 +247,7 @@
           <w:sz w:val="28"/>
           <w:szCs w:val="28"/>
         </w:rPr>
-        <w:t>Sort - Hoàng</w:t>
+        <w:t xml:space="preserve">Sort </w:t>
       </w:r>
     </w:p>
     <w:p>
@@ -282,7 +272,7 @@
           <w:sz w:val="28"/>
           <w:szCs w:val="28"/>
         </w:rPr>
-        <w:t>Limit fileds - Dũng</w:t>
+        <w:t xml:space="preserve">Limit fileds </w:t>
       </w:r>
     </w:p>
     <w:p>
@@ -307,7 +297,7 @@
           <w:sz w:val="28"/>
           <w:szCs w:val="28"/>
         </w:rPr>
-        <w:t>Pagination - Tấn</w:t>
+        <w:t xml:space="preserve">Pagination </w:t>
       </w:r>
     </w:p>
     <w:p>
@@ -358,7 +348,7 @@
           <w:sz w:val="28"/>
           <w:szCs w:val="28"/>
         </w:rPr>
-        <w:t>Login - Hoàng</w:t>
+        <w:t xml:space="preserve">Login </w:t>
       </w:r>
     </w:p>
     <w:p>
@@ -383,7 +373,7 @@
           <w:sz w:val="28"/>
           <w:szCs w:val="28"/>
         </w:rPr>
-        <w:t>Sign up - Tấn</w:t>
+        <w:t xml:space="preserve">Sign up </w:t>
       </w:r>
     </w:p>
     <w:p>
@@ -408,7 +398,7 @@
           <w:sz w:val="28"/>
           <w:szCs w:val="28"/>
         </w:rPr>
-        <w:t>Forgot password - Duy</w:t>
+        <w:t xml:space="preserve">Forgot password </w:t>
       </w:r>
     </w:p>
     <w:p>
@@ -433,7 +423,7 @@
           <w:sz w:val="28"/>
           <w:szCs w:val="28"/>
         </w:rPr>
-        <w:t>Reset password - Duy</w:t>
+        <w:t xml:space="preserve">Reset password </w:t>
       </w:r>
     </w:p>
     <w:p>
@@ -458,7 +448,7 @@
           <w:sz w:val="28"/>
           <w:szCs w:val="28"/>
         </w:rPr>
-        <w:t>Update password - Tấn</w:t>
+        <w:t xml:space="preserve">Update password </w:t>
       </w:r>
     </w:p>
     <w:p>
@@ -483,7 +473,7 @@
           <w:sz w:val="28"/>
           <w:szCs w:val="28"/>
         </w:rPr>
-        <w:t>Update user info - Hoàng</w:t>
+        <w:t xml:space="preserve">Update user info </w:t>
       </w:r>
     </w:p>
     <w:p>
@@ -509,7 +499,7 @@
           <w:sz w:val="28"/>
           <w:szCs w:val="28"/>
         </w:rPr>
-        <w:t>Delete user - Dũng</w:t>
+        <w:t xml:space="preserve">Delete user </w:t>
       </w:r>
     </w:p>
     <w:p>
@@ -534,7 +524,7 @@
           <w:sz w:val="28"/>
           <w:szCs w:val="28"/>
         </w:rPr>
-        <w:t>Protect route - Duy</w:t>
+        <w:t xml:space="preserve">Protect route </w:t>
       </w:r>
     </w:p>
     <w:p>
@@ -559,7 +549,7 @@
           <w:sz w:val="28"/>
           <w:szCs w:val="28"/>
         </w:rPr>
-        <w:t>Authorization - Duy</w:t>
+        <w:t xml:space="preserve">Authorization </w:t>
       </w:r>
     </w:p>
     <w:p>
@@ -621,7 +611,7 @@
           <w:sz w:val="28"/>
           <w:szCs w:val="28"/>
         </w:rPr>
-        <w:t xml:space="preserve"> - Duy</w:t>
+        <w:t xml:space="preserve"> </w:t>
       </w:r>
     </w:p>
     <w:p>
@@ -647,7 +637,7 @@
           <w:sz w:val="28"/>
           <w:szCs w:val="28"/>
         </w:rPr>
-        <w:t>API docs - Duy</w:t>
+        <w:t xml:space="preserve">API docs </w:t>
       </w:r>
     </w:p>
     <w:p>
@@ -750,17 +740,47 @@
           <w:sz w:val="28"/>
           <w:szCs w:val="28"/>
         </w:rPr>
-        <w:t>: Render data into template (16/5 - 22/5)</w:t>
-      </w:r>
-      <w:r>
-        <w:rPr>
-          <w:rFonts w:asciiTheme="majorHAnsi" w:eastAsiaTheme="majorEastAsia" w:hAnsiTheme="majorHAnsi" w:cstheme="majorBidi"/>
-          <w:b/>
-          <w:bCs/>
-          <w:sz w:val="28"/>
-          <w:szCs w:val="28"/>
-        </w:rPr>
-        <w:t xml:space="preserve"> (Duy)</w:t>
+        <w:t>, 10</w:t>
+      </w:r>
+      <w:r>
+        <w:rPr>
+          <w:rFonts w:asciiTheme="majorHAnsi" w:eastAsiaTheme="majorEastAsia" w:hAnsiTheme="majorHAnsi" w:cstheme="majorBidi"/>
+          <w:b/>
+          <w:bCs/>
+          <w:sz w:val="28"/>
+          <w:szCs w:val="28"/>
+        </w:rPr>
+        <w:t>: Rend</w:t>
+      </w:r>
+      <w:r>
+        <w:rPr>
+          <w:rFonts w:asciiTheme="majorHAnsi" w:eastAsiaTheme="majorEastAsia" w:hAnsiTheme="majorHAnsi" w:cstheme="majorBidi"/>
+          <w:b/>
+          <w:bCs/>
+          <w:sz w:val="28"/>
+          <w:szCs w:val="28"/>
+        </w:rPr>
+        <w:t>er data into template (16/5 - 29</w:t>
+      </w:r>
+      <w:r>
+        <w:rPr>
+          <w:rFonts w:asciiTheme="majorHAnsi" w:eastAsiaTheme="majorEastAsia" w:hAnsiTheme="majorHAnsi" w:cstheme="majorBidi"/>
+          <w:b/>
+          <w:bCs/>
+          <w:sz w:val="28"/>
+          <w:szCs w:val="28"/>
+        </w:rPr>
+        <w:t>/5)</w:t>
+      </w:r>
+      <w:r>
+        <w:rPr>
+          <w:rFonts w:asciiTheme="majorHAnsi" w:eastAsiaTheme="majorEastAsia" w:hAnsiTheme="majorHAnsi" w:cstheme="majorBidi"/>
+          <w:b/>
+          <w:bCs/>
+          <w:sz w:val="28"/>
+          <w:szCs w:val="28"/>
+        </w:rPr>
+        <w:t xml:space="preserve"> </w:t>
       </w:r>
     </w:p>
     <w:p>
@@ -938,17 +958,79 @@
           <w:sz w:val="28"/>
           <w:szCs w:val="28"/>
         </w:rPr>
-        <w:t>Week 10</w:t>
-      </w:r>
-      <w:r>
-        <w:rPr>
-          <w:rFonts w:asciiTheme="majorHAnsi" w:eastAsiaTheme="majorEastAsia" w:hAnsiTheme="majorHAnsi" w:cstheme="majorBidi"/>
-          <w:b/>
-          <w:bCs/>
-          <w:sz w:val="28"/>
-          <w:szCs w:val="28"/>
-        </w:rPr>
-        <w:t>: Payments, Email, File uploads (23/5 - 29/5)</w:t>
+        <w:t>Week 11</w:t>
+      </w:r>
+      <w:r>
+        <w:rPr>
+          <w:rFonts w:asciiTheme="majorHAnsi" w:eastAsiaTheme="majorEastAsia" w:hAnsiTheme="majorHAnsi" w:cstheme="majorBidi"/>
+          <w:b/>
+          <w:bCs/>
+          <w:sz w:val="28"/>
+          <w:szCs w:val="28"/>
+        </w:rPr>
+        <w:t>: P</w:t>
+      </w:r>
+      <w:r>
+        <w:rPr>
+          <w:rFonts w:asciiTheme="majorHAnsi" w:eastAsiaTheme="majorEastAsia" w:hAnsiTheme="majorHAnsi" w:cstheme="majorBidi"/>
+          <w:b/>
+          <w:bCs/>
+          <w:sz w:val="28"/>
+          <w:szCs w:val="28"/>
+        </w:rPr>
+        <w:t>ayments, Email, File uploads (30</w:t>
+      </w:r>
+      <w:r>
+        <w:rPr>
+          <w:rFonts w:asciiTheme="majorHAnsi" w:eastAsiaTheme="majorEastAsia" w:hAnsiTheme="majorHAnsi" w:cstheme="majorBidi"/>
+          <w:b/>
+          <w:bCs/>
+          <w:sz w:val="28"/>
+          <w:szCs w:val="28"/>
+        </w:rPr>
+        <w:t xml:space="preserve">/5 </w:t>
+      </w:r>
+      <w:r>
+        <w:rPr>
+          <w:rFonts w:asciiTheme="majorHAnsi" w:eastAsiaTheme="majorEastAsia" w:hAnsiTheme="majorHAnsi" w:cstheme="majorBidi"/>
+          <w:b/>
+          <w:bCs/>
+          <w:sz w:val="28"/>
+          <w:szCs w:val="28"/>
+        </w:rPr>
+        <w:t>–</w:t>
+      </w:r>
+      <w:r>
+        <w:rPr>
+          <w:rFonts w:asciiTheme="majorHAnsi" w:eastAsiaTheme="majorEastAsia" w:hAnsiTheme="majorHAnsi" w:cstheme="majorBidi"/>
+          <w:b/>
+          <w:bCs/>
+          <w:sz w:val="28"/>
+          <w:szCs w:val="28"/>
+        </w:rPr>
+        <w:t xml:space="preserve"> </w:t>
+      </w:r>
+      <w:r>
+        <w:rPr>
+          <w:rFonts w:asciiTheme="majorHAnsi" w:eastAsiaTheme="majorEastAsia" w:hAnsiTheme="majorHAnsi" w:cstheme="majorBidi"/>
+          <w:b/>
+          <w:bCs/>
+          <w:sz w:val="28"/>
+          <w:szCs w:val="28"/>
+        </w:rPr>
+        <w:t>5/6</w:t>
+      </w:r>
+      <w:bookmarkStart w:id="0" w:name="_GoBack"/>
+      <w:bookmarkEnd w:id="0"/>
+      <w:r>
+        <w:rPr>
+          <w:rFonts w:asciiTheme="majorHAnsi" w:eastAsiaTheme="majorEastAsia" w:hAnsiTheme="majorHAnsi" w:cstheme="majorBidi"/>
+          <w:b/>
+          <w:bCs/>
+          <w:sz w:val="28"/>
+          <w:szCs w:val="28"/>
+        </w:rPr>
+        <w:t>)</w:t>
       </w:r>
     </w:p>
     <w:sectPr>
@@ -977,7 +1059,7 @@
 </file>
 
 <file path=word/numbering.xml><?xml version="1.0" encoding="utf-8"?>
-<w:numbering xmlns:wpc="http://schemas.microsoft.com/office/word/2010/wordprocessingCanvas" xmlns:cx="http://schemas.microsoft.com/office/drawing/2014/chartex" xmlns:cx1="http://schemas.microsoft.com/office/drawing/2015/9/8/chartex" xmlns:cx2="http://schemas.microsoft.com/office/drawing/2015/10/21/chartex" xmlns:cx3="http://schemas.microsoft.com/office/drawing/2016/5/9/chartex" xmlns:cx4="http://schemas.microsoft.com/office/drawing/2016/5/10/chartex" xmlns:cx5="http://schemas.microsoft.com/office/drawing/2016/5/11/chartex" xmlns:cx6="http://schemas.microsoft.com/office/drawing/2016/5/12/chartex" xmlns:cx7="http://schemas.microsoft.com/office/drawing/2016/5/13/chartex" xmlns:cx8="http://schemas.microsoft.com/office/drawing/2016/5/14/chartex" xmlns:mc="http://schemas.openxmlformats.org/markup-compatibility/2006" xmlns:aink="http://schemas.microsoft.com/office/drawing/2016/ink" xmlns:am3d="http://schemas.microsoft.com/office/drawing/2017/model3d" xmlns:o="urn:schemas-microsoft-com:office:office" xmlns:oel="http://schemas.microsoft.com/office/2019/extlst" xmlns:r="http://schemas.openxmlformats.org/officeDocument/2006/relationships" xmlns:m="http://schemas.openxmlformats.org/officeDocument/2006/math" xmlns:v="urn:schemas-microsoft-com:vml" xmlns:wp14="http://schemas.microsoft.com/office/word/2010/wordprocessingDrawing" xmlns:wp="http://schemas.openxmlformats.org/drawingml/2006/wordprocessingDrawing" xmlns:w10="urn:schemas-microsoft-com:office:word" xmlns:w="http://schemas.openxmlformats.org/wordprocessingml/2006/main" xmlns:w14="http://schemas.microsoft.com/office/word/2010/wordml" xmlns:w15="http://schemas.microsoft.com/office/word/2012/wordml" xmlns:w16cex="http://schemas.microsoft.com/office/word/2018/wordml/cex" xmlns:w16cid="http://schemas.microsoft.com/office/word/2016/wordml/cid" xmlns:w16="http://schemas.microsoft.com/office/word/2018/wordml" xmlns:w16sdtdh="http://schemas.microsoft.com/office/word/2020/wordml/sdtdatahash" xmlns:w16se="http://schemas.microsoft.com/office/word/2015/wordml/symex" xmlns:wpg="http://schemas.microsoft.com/office/word/2010/wordprocessingGroup" xmlns:wpi="http://schemas.microsoft.com/office/word/2010/wordprocessingInk" xmlns:wne="http://schemas.microsoft.com/office/word/2006/wordml" xmlns:wps="http://schemas.microsoft.com/office/word/2010/wordprocessingShape" mc:Ignorable="w14 w15 w16se w16cid w16 w16cex w16sdtdh wp14">
+<w:numbering xmlns:wpc="http://schemas.microsoft.com/office/word/2010/wordprocessingCanvas" xmlns:cx="http://schemas.microsoft.com/office/drawing/2014/chartex" xmlns:mc="http://schemas.openxmlformats.org/markup-compatibility/2006" xmlns:o="urn:schemas-microsoft-com:office:office" xmlns:r="http://schemas.openxmlformats.org/officeDocument/2006/relationships" xmlns:m="http://schemas.openxmlformats.org/officeDocument/2006/math" xmlns:v="urn:schemas-microsoft-com:vml" xmlns:wp14="http://schemas.microsoft.com/office/word/2010/wordprocessingDrawing" xmlns:wp="http://schemas.openxmlformats.org/drawingml/2006/wordprocessingDrawing" xmlns:w10="urn:schemas-microsoft-com:office:word" xmlns:w="http://schemas.openxmlformats.org/wordprocessingml/2006/main" xmlns:w14="http://schemas.microsoft.com/office/word/2010/wordml" xmlns:w15="http://schemas.microsoft.com/office/word/2012/wordml" xmlns:w16se="http://schemas.microsoft.com/office/word/2015/wordml/symex" xmlns:wpg="http://schemas.microsoft.com/office/word/2010/wordprocessingGroup" xmlns:wpi="http://schemas.microsoft.com/office/word/2010/wordprocessingInk" xmlns:wne="http://schemas.microsoft.com/office/word/2006/wordml" xmlns:wps="http://schemas.microsoft.com/office/word/2010/wordprocessingShape" mc:Ignorable="w14 w15 w16se wp14">
   <w:abstractNum w:abstractNumId="0" w15:restartNumberingAfterBreak="0">
     <w:nsid w:val="09053864"/>
     <w:multiLevelType w:val="hybridMultilevel"/>
@@ -1317,20 +1399,20 @@
       </w:rPr>
     </w:lvl>
   </w:abstractNum>
-  <w:num w:numId="1" w16cid:durableId="259143663">
+  <w:num w:numId="1">
     <w:abstractNumId w:val="1"/>
   </w:num>
-  <w:num w:numId="2" w16cid:durableId="1692297415">
+  <w:num w:numId="2">
     <w:abstractNumId w:val="0"/>
   </w:num>
-  <w:num w:numId="3" w16cid:durableId="1529027712">
+  <w:num w:numId="3">
     <w:abstractNumId w:val="2"/>
   </w:num>
 </w:numbering>
 </file>
 
 <file path=word/styles.xml><?xml version="1.0" encoding="utf-8"?>
-<w:styles xmlns:mc="http://schemas.openxmlformats.org/markup-compatibility/2006" xmlns:r="http://schemas.openxmlformats.org/officeDocument/2006/relationships" xmlns:w="http://schemas.openxmlformats.org/wordprocessingml/2006/main" xmlns:w14="http://schemas.microsoft.com/office/word/2010/wordml" xmlns:w15="http://schemas.microsoft.com/office/word/2012/wordml" xmlns:w16cex="http://schemas.microsoft.com/office/word/2018/wordml/cex" xmlns:w16cid="http://schemas.microsoft.com/office/word/2016/wordml/cid" xmlns:w16="http://schemas.microsoft.com/office/word/2018/wordml" xmlns:w16sdtdh="http://schemas.microsoft.com/office/word/2020/wordml/sdtdatahash" xmlns:w16se="http://schemas.microsoft.com/office/word/2015/wordml/symex" mc:Ignorable="w14 w15 w16se w16cid w16 w16cex w16sdtdh">
+<w:styles xmlns:mc="http://schemas.openxmlformats.org/markup-compatibility/2006" xmlns:r="http://schemas.openxmlformats.org/officeDocument/2006/relationships" xmlns:w="http://schemas.openxmlformats.org/wordprocessingml/2006/main" xmlns:w14="http://schemas.microsoft.com/office/word/2010/wordml" xmlns:w15="http://schemas.microsoft.com/office/word/2012/wordml" xmlns:w16se="http://schemas.microsoft.com/office/word/2015/wordml/symex" mc:Ignorable="w14 w15 w16se">
   <w:docDefaults>
     <w:rPrDefault>
       <w:rPr>
@@ -1346,7 +1428,7 @@
       </w:pPr>
     </w:pPrDefault>
   </w:docDefaults>
-  <w:latentStyles w:defLockedState="0" w:defUIPriority="99" w:defSemiHidden="0" w:defUnhideWhenUsed="0" w:defQFormat="0" w:count="376">
+  <w:latentStyles w:defLockedState="0" w:defUIPriority="99" w:defSemiHidden="0" w:defUnhideWhenUsed="0" w:defQFormat="0" w:count="371">
     <w:lsdException w:name="Normal" w:uiPriority="0" w:qFormat="1"/>
     <w:lsdException w:name="heading 1" w:uiPriority="9" w:qFormat="1"/>
     <w:lsdException w:name="heading 2" w:semiHidden="1" w:uiPriority="9" w:unhideWhenUsed="1" w:qFormat="1"/>
@@ -1452,6 +1534,7 @@
     <w:lsdException w:name="HTML Sample" w:semiHidden="1" w:unhideWhenUsed="1"/>
     <w:lsdException w:name="HTML Typewriter" w:semiHidden="1" w:unhideWhenUsed="1"/>
     <w:lsdException w:name="HTML Variable" w:semiHidden="1" w:unhideWhenUsed="1"/>
+    <w:lsdException w:name="Normal Table" w:semiHidden="1" w:unhideWhenUsed="1"/>
     <w:lsdException w:name="annotation subject" w:semiHidden="1" w:unhideWhenUsed="1"/>
     <w:lsdException w:name="No List" w:semiHidden="1" w:unhideWhenUsed="1"/>
     <w:lsdException w:name="Outline List 1" w:semiHidden="1" w:unhideWhenUsed="1"/>
@@ -1494,8 +1577,11 @@
     <w:lsdException w:name="Table Contemporary" w:semiHidden="1" w:unhideWhenUsed="1"/>
     <w:lsdException w:name="Table Elegant" w:semiHidden="1" w:unhideWhenUsed="1"/>
     <w:lsdException w:name="Table Professional" w:semiHidden="1" w:unhideWhenUsed="1"/>
+    <w:lsdException w:name="Table Subtle 1" w:semiHidden="1" w:unhideWhenUsed="1"/>
     <w:lsdException w:name="Table Subtle 2" w:semiHidden="1" w:unhideWhenUsed="1"/>
     <w:lsdException w:name="Table Web 1" w:semiHidden="1" w:unhideWhenUsed="1"/>
+    <w:lsdException w:name="Table Web 2" w:semiHidden="1" w:unhideWhenUsed="1"/>
+    <w:lsdException w:name="Table Web 3" w:semiHidden="1" w:unhideWhenUsed="1"/>
     <w:lsdException w:name="Balloon Text" w:semiHidden="1" w:unhideWhenUsed="1"/>
     <w:lsdException w:name="Table Grid" w:uiPriority="39"/>
     <w:lsdException w:name="Table Theme" w:semiHidden="1" w:unhideWhenUsed="1"/>
@@ -1714,11 +1800,6 @@
     <w:lsdException w:name="List Table 5 Dark Accent 6" w:uiPriority="50"/>
     <w:lsdException w:name="List Table 6 Colorful Accent 6" w:uiPriority="51"/>
     <w:lsdException w:name="List Table 7 Colorful Accent 6" w:uiPriority="52"/>
-    <w:lsdException w:name="Mention" w:semiHidden="1" w:unhideWhenUsed="1"/>
-    <w:lsdException w:name="Smart Hyperlink" w:semiHidden="1" w:unhideWhenUsed="1"/>
-    <w:lsdException w:name="Hashtag" w:semiHidden="1" w:unhideWhenUsed="1"/>
-    <w:lsdException w:name="Unresolved Mention" w:semiHidden="1" w:unhideWhenUsed="1"/>
-    <w:lsdException w:name="Smart Link" w:semiHidden="1" w:unhideWhenUsed="1"/>
   </w:latentStyles>
   <w:style w:type="paragraph" w:default="1" w:styleId="Normal">
     <w:name w:val="Normal"/>

</xml_diff>